<commit_message>
Update Remote Web-based Monitoring of the Brewing Process Report.docx
</commit_message>
<xml_diff>
--- a/Final-Year-Project/Report/Final Report/Remote Web-based Monitoring of the Brewing Process Report.docx
+++ b/Final-Year-Project/Report/Final Report/Remote Web-based Monitoring of the Brewing Process Report.docx
@@ -6,14 +6,74 @@
       <w:pPr>
         <w:pStyle w:val="Heading1"/>
       </w:pPr>
-      <w:bookmarkStart w:id="0" w:name="_Toc536795327"/>
-      <w:r>
+      <w:bookmarkStart w:id="0" w:name="_Toc2346571"/>
+      <w:bookmarkStart w:id="1" w:name="_Toc2346572"/>
+      <w:r>
+        <w:t>Remote Web-based Monitoring of the Brewing Process</w:t>
+      </w:r>
+      <w:bookmarkEnd w:id="1"/>
+    </w:p>
+    <w:p/>
+    <w:p/>
+    <w:p/>
+    <w:p/>
+    <w:p/>
+    <w:p>
+      <w:bookmarkStart w:id="2" w:name="_GoBack"/>
+      <w:bookmarkEnd w:id="2"/>
+    </w:p>
+    <w:p>
+      <w:pPr>
+        <w:rPr>
+          <w:rFonts w:eastAsia="Times New Roman" w:cs="Times New Roman"/>
+          <w:b/>
+          <w:bCs/>
+          <w:kern w:val="36"/>
+          <w:sz w:val="48"/>
+          <w:szCs w:val="48"/>
+          <w:lang w:eastAsia="en-GB"/>
+        </w:rPr>
+      </w:pPr>
+      <w:r>
+        <w:br w:type="page"/>
+      </w:r>
+    </w:p>
+    <w:p>
+      <w:pPr>
+        <w:rPr>
+          <w:rFonts w:eastAsia="Times New Roman" w:cs="Times New Roman"/>
+          <w:b/>
+          <w:bCs/>
+          <w:kern w:val="36"/>
+          <w:sz w:val="48"/>
+          <w:szCs w:val="48"/>
+          <w:lang w:eastAsia="en-GB"/>
+        </w:rPr>
+      </w:pPr>
+      <w:r>
+        <w:lastRenderedPageBreak/>
+        <w:br w:type="page"/>
+      </w:r>
+    </w:p>
+    <w:p>
+      <w:pPr>
+        <w:pStyle w:val="Heading1"/>
+      </w:pPr>
+      <w:r>
+        <w:lastRenderedPageBreak/>
         <w:t>Contents Page</w:t>
       </w:r>
       <w:bookmarkEnd w:id="0"/>
     </w:p>
     <w:sdt>
       <w:sdtPr>
+        <w:rPr>
+          <w:rFonts w:ascii="Arial" w:eastAsiaTheme="minorHAnsi" w:hAnsi="Arial" w:cs="Arial"/>
+          <w:color w:val="auto"/>
+          <w:sz w:val="22"/>
+          <w:szCs w:val="22"/>
+          <w:lang w:val="en-GB"/>
+        </w:rPr>
         <w:id w:val="-711729140"/>
         <w:docPartObj>
           <w:docPartGallery w:val="Table of Contents"/>
@@ -22,12 +82,7 @@
       </w:sdtPr>
       <w:sdtEndPr>
         <w:rPr>
-          <w:rFonts w:ascii="Arial" w:eastAsiaTheme="minorHAnsi" w:hAnsi="Arial" w:cs="Arial"/>
           <w:noProof/>
-          <w:color w:val="auto"/>
-          <w:sz w:val="22"/>
-          <w:szCs w:val="22"/>
-          <w:lang w:val="en-GB"/>
         </w:rPr>
       </w:sdtEndPr>
       <w:sdtContent>
@@ -75,7 +130,7 @@
             </w:rPr>
             <w:fldChar w:fldCharType="separate"/>
           </w:r>
-          <w:hyperlink w:anchor="_Toc536795327" w:history="1">
+          <w:hyperlink w:anchor="_Toc2346571" w:history="1">
             <w:r>
               <w:rPr>
                 <w:rStyle w:val="Hyperlink"/>
@@ -102,7 +157,7 @@
                 <w:noProof/>
                 <w:webHidden/>
               </w:rPr>
-              <w:instrText xml:space="preserve"> PAGEREF _Toc536795327 \h </w:instrText>
+              <w:instrText xml:space="preserve"> PAGEREF _Toc2346571 \h </w:instrText>
             </w:r>
             <w:r>
               <w:rPr>
@@ -145,7 +200,7 @@
               <w:lang w:val="en-GB" w:eastAsia="en-GB"/>
             </w:rPr>
           </w:pPr>
-          <w:hyperlink w:anchor="_Toc536795328" w:history="1">
+          <w:hyperlink w:anchor="_Toc2346572" w:history="1">
             <w:r>
               <w:rPr>
                 <w:rStyle w:val="Hyperlink"/>
@@ -172,7 +227,7 @@
                 <w:noProof/>
                 <w:webHidden/>
               </w:rPr>
-              <w:instrText xml:space="preserve"> PAGEREF _Toc536795328 \h </w:instrText>
+              <w:instrText xml:space="preserve"> PAGEREF _Toc2346572 \h </w:instrText>
             </w:r>
             <w:r>
               <w:rPr>
@@ -215,13 +270,13 @@
               <w:lang w:val="en-GB" w:eastAsia="en-GB"/>
             </w:rPr>
           </w:pPr>
-          <w:hyperlink w:anchor="_Toc536795329" w:history="1">
+          <w:hyperlink w:anchor="_Toc2346573" w:history="1">
             <w:r>
               <w:rPr>
                 <w:rStyle w:val="Hyperlink"/>
                 <w:noProof/>
               </w:rPr>
-              <w:t>Introduction</w:t>
+              <w:t>1.0 Introduction</w:t>
             </w:r>
             <w:r>
               <w:rPr>
@@ -242,7 +297,7 @@
                 <w:noProof/>
                 <w:webHidden/>
               </w:rPr>
-              <w:instrText xml:space="preserve"> PAGEREF _Toc536795329 \h </w:instrText>
+              <w:instrText xml:space="preserve"> PAGEREF _Toc2346573 \h </w:instrText>
             </w:r>
             <w:r>
               <w:rPr>
@@ -285,13 +340,13 @@
               <w:lang w:val="en-GB" w:eastAsia="en-GB"/>
             </w:rPr>
           </w:pPr>
-          <w:hyperlink w:anchor="_Toc536795330" w:history="1">
+          <w:hyperlink w:anchor="_Toc2346574" w:history="1">
             <w:r>
               <w:rPr>
                 <w:rStyle w:val="Hyperlink"/>
                 <w:noProof/>
               </w:rPr>
-              <w:t>Aim and Objectives</w:t>
+              <w:t>2.0 Aim and Objectives</w:t>
             </w:r>
             <w:r>
               <w:rPr>
@@ -312,7 +367,7 @@
                 <w:noProof/>
                 <w:webHidden/>
               </w:rPr>
-              <w:instrText xml:space="preserve"> PAGEREF _Toc536795330 \h </w:instrText>
+              <w:instrText xml:space="preserve"> PAGEREF _Toc2346574 \h </w:instrText>
             </w:r>
             <w:r>
               <w:rPr>
@@ -355,13 +410,13 @@
               <w:lang w:val="en-GB" w:eastAsia="en-GB"/>
             </w:rPr>
           </w:pPr>
-          <w:hyperlink w:anchor="_Toc536795331" w:history="1">
+          <w:hyperlink w:anchor="_Toc2346575" w:history="1">
             <w:r>
               <w:rPr>
                 <w:rStyle w:val="Hyperlink"/>
                 <w:noProof/>
               </w:rPr>
-              <w:t xml:space="preserve">Approach &amp; </w:t>
+              <w:t xml:space="preserve">3.0 Approach &amp; </w:t>
             </w:r>
             <w:r>
               <w:rPr>
@@ -390,7 +445,7 @@
                 <w:noProof/>
                 <w:webHidden/>
               </w:rPr>
-              <w:instrText xml:space="preserve"> PAGEREF _Toc536795331 \h </w:instrText>
+              <w:instrText xml:space="preserve"> PAGEREF _Toc2346575 \h </w:instrText>
             </w:r>
             <w:r>
               <w:rPr>
@@ -433,13 +488,13 @@
               <w:lang w:val="en-GB" w:eastAsia="en-GB"/>
             </w:rPr>
           </w:pPr>
-          <w:hyperlink w:anchor="_Toc536795332" w:history="1">
+          <w:hyperlink w:anchor="_Toc2346576" w:history="1">
             <w:r>
               <w:rPr>
                 <w:rStyle w:val="Hyperlink"/>
                 <w:noProof/>
               </w:rPr>
-              <w:t>Literature Survey/Theory</w:t>
+              <w:t>4.0 Literature Survey/Theory</w:t>
             </w:r>
             <w:r>
               <w:rPr>
@@ -460,7 +515,7 @@
                 <w:noProof/>
                 <w:webHidden/>
               </w:rPr>
-              <w:instrText xml:space="preserve"> PAGEREF _Toc536795332 \h </w:instrText>
+              <w:instrText xml:space="preserve"> PAGEREF _Toc2346576 \h </w:instrText>
             </w:r>
             <w:r>
               <w:rPr>
@@ -481,6 +536,146 @@
                 <w:webHidden/>
               </w:rPr>
               <w:t>3</w:t>
+            </w:r>
+            <w:r>
+              <w:rPr>
+                <w:noProof/>
+                <w:webHidden/>
+              </w:rPr>
+              <w:fldChar w:fldCharType="end"/>
+            </w:r>
+          </w:hyperlink>
+        </w:p>
+        <w:p>
+          <w:pPr>
+            <w:pStyle w:val="TOC3"/>
+            <w:tabs>
+              <w:tab w:val="right" w:leader="dot" w:pos="9016"/>
+            </w:tabs>
+            <w:rPr>
+              <w:rFonts w:cstheme="minorBidi"/>
+              <w:noProof/>
+              <w:lang w:val="en-GB" w:eastAsia="en-GB"/>
+            </w:rPr>
+          </w:pPr>
+          <w:hyperlink w:anchor="_Toc2346577" w:history="1">
+            <w:r>
+              <w:rPr>
+                <w:rStyle w:val="Hyperlink"/>
+                <w:noProof/>
+              </w:rPr>
+              <w:t>4.1 Choosing hardware</w:t>
+            </w:r>
+            <w:r>
+              <w:rPr>
+                <w:noProof/>
+                <w:webHidden/>
+              </w:rPr>
+              <w:tab/>
+            </w:r>
+            <w:r>
+              <w:rPr>
+                <w:noProof/>
+                <w:webHidden/>
+              </w:rPr>
+              <w:fldChar w:fldCharType="begin"/>
+            </w:r>
+            <w:r>
+              <w:rPr>
+                <w:noProof/>
+                <w:webHidden/>
+              </w:rPr>
+              <w:instrText xml:space="preserve"> PAGEREF _Toc2346577 \h </w:instrText>
+            </w:r>
+            <w:r>
+              <w:rPr>
+                <w:noProof/>
+                <w:webHidden/>
+              </w:rPr>
+            </w:r>
+            <w:r>
+              <w:rPr>
+                <w:noProof/>
+                <w:webHidden/>
+              </w:rPr>
+              <w:fldChar w:fldCharType="separate"/>
+            </w:r>
+            <w:r>
+              <w:rPr>
+                <w:noProof/>
+                <w:webHidden/>
+              </w:rPr>
+              <w:t>3</w:t>
+            </w:r>
+            <w:r>
+              <w:rPr>
+                <w:noProof/>
+                <w:webHidden/>
+              </w:rPr>
+              <w:fldChar w:fldCharType="end"/>
+            </w:r>
+          </w:hyperlink>
+        </w:p>
+        <w:p>
+          <w:pPr>
+            <w:pStyle w:val="TOC3"/>
+            <w:tabs>
+              <w:tab w:val="right" w:leader="dot" w:pos="9016"/>
+            </w:tabs>
+            <w:rPr>
+              <w:rFonts w:cstheme="minorBidi"/>
+              <w:noProof/>
+              <w:lang w:val="en-GB" w:eastAsia="en-GB"/>
+            </w:rPr>
+          </w:pPr>
+          <w:hyperlink w:anchor="_Toc2346578" w:history="1">
+            <w:r>
+              <w:rPr>
+                <w:rStyle w:val="Hyperlink"/>
+                <w:noProof/>
+              </w:rPr>
+              <w:t>4.2 Project Scope</w:t>
+            </w:r>
+            <w:r>
+              <w:rPr>
+                <w:noProof/>
+                <w:webHidden/>
+              </w:rPr>
+              <w:tab/>
+            </w:r>
+            <w:r>
+              <w:rPr>
+                <w:noProof/>
+                <w:webHidden/>
+              </w:rPr>
+              <w:fldChar w:fldCharType="begin"/>
+            </w:r>
+            <w:r>
+              <w:rPr>
+                <w:noProof/>
+                <w:webHidden/>
+              </w:rPr>
+              <w:instrText xml:space="preserve"> PAGEREF _Toc2346578 \h </w:instrText>
+            </w:r>
+            <w:r>
+              <w:rPr>
+                <w:noProof/>
+                <w:webHidden/>
+              </w:rPr>
+            </w:r>
+            <w:r>
+              <w:rPr>
+                <w:noProof/>
+                <w:webHidden/>
+              </w:rPr>
+              <w:fldChar w:fldCharType="separate"/>
+            </w:r>
+            <w:r>
+              <w:rPr>
+                <w:noProof/>
+                <w:webHidden/>
+              </w:rPr>
+              <w:t>4</w:t>
             </w:r>
             <w:r>
               <w:rPr>
@@ -503,13 +698,13 @@
               <w:lang w:val="en-GB" w:eastAsia="en-GB"/>
             </w:rPr>
           </w:pPr>
-          <w:hyperlink w:anchor="_Toc536795333" w:history="1">
+          <w:hyperlink w:anchor="_Toc2346579" w:history="1">
             <w:r>
               <w:rPr>
                 <w:rStyle w:val="Hyperlink"/>
                 <w:noProof/>
               </w:rPr>
-              <w:t>Progress Made</w:t>
+              <w:t>5.0 Progress Made</w:t>
             </w:r>
             <w:r>
               <w:rPr>
@@ -530,7 +725,7 @@
                 <w:noProof/>
                 <w:webHidden/>
               </w:rPr>
-              <w:instrText xml:space="preserve"> PAGEREF _Toc536795333 \h </w:instrText>
+              <w:instrText xml:space="preserve"> PAGEREF _Toc2346579 \h </w:instrText>
             </w:r>
             <w:r>
               <w:rPr>
@@ -573,13 +768,13 @@
               <w:lang w:val="en-GB" w:eastAsia="en-GB"/>
             </w:rPr>
           </w:pPr>
-          <w:hyperlink w:anchor="_Toc536795334" w:history="1">
+          <w:hyperlink w:anchor="_Toc2346580" w:history="1">
             <w:r>
               <w:rPr>
                 <w:rStyle w:val="Hyperlink"/>
                 <w:noProof/>
               </w:rPr>
-              <w:t>References</w:t>
+              <w:t>6.0 References</w:t>
             </w:r>
             <w:r>
               <w:rPr>
@@ -600,7 +795,7 @@
                 <w:noProof/>
                 <w:webHidden/>
               </w:rPr>
-              <w:instrText xml:space="preserve"> PAGEREF _Toc536795334 \h </w:instrText>
+              <w:instrText xml:space="preserve"> PAGEREF _Toc2346580 \h </w:instrText>
             </w:r>
             <w:r>
               <w:rPr>
@@ -643,13 +838,13 @@
               <w:lang w:val="en-GB" w:eastAsia="en-GB"/>
             </w:rPr>
           </w:pPr>
-          <w:hyperlink w:anchor="_Toc536795335" w:history="1">
+          <w:hyperlink w:anchor="_Toc2346581" w:history="1">
             <w:r>
               <w:rPr>
                 <w:rStyle w:val="Hyperlink"/>
                 <w:noProof/>
               </w:rPr>
-              <w:t>Appendix</w:t>
+              <w:t>7.0 Appendix</w:t>
             </w:r>
             <w:r>
               <w:rPr>
@@ -670,7 +865,7 @@
                 <w:noProof/>
                 <w:webHidden/>
               </w:rPr>
-              <w:instrText xml:space="preserve"> PAGEREF _Toc536795335 \h </w:instrText>
+              <w:instrText xml:space="preserve"> PAGEREF _Toc2346581 \h </w:instrText>
             </w:r>
             <w:r>
               <w:rPr>
@@ -724,32 +919,16 @@
         </w:rPr>
         <w:br w:type="page"/>
       </w:r>
-      <w:bookmarkStart w:id="1" w:name="_GoBack"/>
-      <w:bookmarkEnd w:id="1"/>
-    </w:p>
-    <w:p>
-      <w:pPr>
-        <w:rPr>
-          <w:lang w:eastAsia="en-GB"/>
-        </w:rPr>
-      </w:pPr>
-    </w:p>
-    <w:p>
-      <w:pPr>
-        <w:pStyle w:val="Heading1"/>
-      </w:pPr>
-      <w:bookmarkStart w:id="2" w:name="_Toc536795328"/>
-      <w:r>
-        <w:t>Remote Web-based Monitoring of the Brewing Process</w:t>
-      </w:r>
-      <w:bookmarkEnd w:id="2"/>
-    </w:p>
-    <w:p/>
+    </w:p>
     <w:p>
       <w:pPr>
         <w:pStyle w:val="Heading2"/>
       </w:pPr>
-      <w:bookmarkStart w:id="3" w:name="_Toc536795329"/>
+      <w:bookmarkStart w:id="3" w:name="_Toc2346573"/>
+      <w:r>
+        <w:lastRenderedPageBreak/>
+        <w:t xml:space="preserve">1.0 </w:t>
+      </w:r>
       <w:r>
         <w:t>Introduction</w:t>
       </w:r>
@@ -771,7 +950,10 @@
       <w:pPr>
         <w:pStyle w:val="Heading2"/>
       </w:pPr>
-      <w:bookmarkStart w:id="4" w:name="_Toc536795330"/>
+      <w:bookmarkStart w:id="4" w:name="_Toc2346574"/>
+      <w:r>
+        <w:t xml:space="preserve">2.0 </w:t>
+      </w:r>
       <w:r>
         <w:t>Aim and Objectives</w:t>
       </w:r>
@@ -779,17 +961,11 @@
     </w:p>
     <w:p/>
     <w:p>
-      <w:pPr>
-        <w:pStyle w:val="BodyText"/>
-      </w:pPr>
       <w:r>
         <w:t>The main aim of this project is to produce a system that can be used to monitor the brewing process remotely from a web page via a temperature sensor and a web enabled camera.</w:t>
       </w:r>
     </w:p>
     <w:p>
-      <w:pPr>
-        <w:pStyle w:val="BodyText"/>
-      </w:pPr>
       <w:r>
         <w:t>Objectives for this project are:</w:t>
       </w:r>
@@ -801,8 +977,14 @@
           <w:ilvl w:val="0"/>
           <w:numId w:val="2"/>
         </w:numPr>
-      </w:pPr>
-      <w:r>
+        <w:rPr>
+          <w:sz w:val="22"/>
+        </w:rPr>
+      </w:pPr>
+      <w:r>
+        <w:rPr>
+          <w:sz w:val="22"/>
+        </w:rPr>
         <w:t>Working temperature acquisition system</w:t>
       </w:r>
     </w:p>
@@ -813,8 +995,14 @@
           <w:ilvl w:val="0"/>
           <w:numId w:val="2"/>
         </w:numPr>
-      </w:pPr>
-      <w:r>
+        <w:rPr>
+          <w:sz w:val="22"/>
+        </w:rPr>
+      </w:pPr>
+      <w:r>
+        <w:rPr>
+          <w:sz w:val="22"/>
+        </w:rPr>
         <w:t>Raspberry Pi setup for data acquisition from the Arduino system</w:t>
       </w:r>
     </w:p>
@@ -825,8 +1013,14 @@
           <w:ilvl w:val="0"/>
           <w:numId w:val="2"/>
         </w:numPr>
-      </w:pPr>
-      <w:r>
+        <w:rPr>
+          <w:sz w:val="22"/>
+        </w:rPr>
+      </w:pPr>
+      <w:r>
+        <w:rPr>
+          <w:sz w:val="22"/>
+        </w:rPr>
         <w:t>Completed automatically updating web page and integrated web camera</w:t>
       </w:r>
     </w:p>
@@ -837,8 +1031,14 @@
           <w:ilvl w:val="0"/>
           <w:numId w:val="2"/>
         </w:numPr>
-      </w:pPr>
-      <w:r>
+        <w:rPr>
+          <w:sz w:val="22"/>
+        </w:rPr>
+      </w:pPr>
+      <w:r>
+        <w:rPr>
+          <w:sz w:val="22"/>
+        </w:rPr>
         <w:t>Completed automatically updating web page with video feed</w:t>
       </w:r>
     </w:p>
@@ -849,8 +1049,14 @@
           <w:ilvl w:val="0"/>
           <w:numId w:val="2"/>
         </w:numPr>
-      </w:pPr>
-      <w:r>
+        <w:rPr>
+          <w:sz w:val="22"/>
+        </w:rPr>
+      </w:pPr>
+      <w:r>
+        <w:rPr>
+          <w:sz w:val="22"/>
+        </w:rPr>
         <w:t>Completed web page is hosted locally</w:t>
       </w:r>
     </w:p>
@@ -861,8 +1067,14 @@
           <w:ilvl w:val="0"/>
           <w:numId w:val="2"/>
         </w:numPr>
-      </w:pPr>
-      <w:r>
+        <w:rPr>
+          <w:sz w:val="22"/>
+        </w:rPr>
+      </w:pPr>
+      <w:r>
+        <w:rPr>
+          <w:sz w:val="22"/>
+        </w:rPr>
         <w:t>Completed web page with a working web server solution and port forwarding</w:t>
       </w:r>
     </w:p>
@@ -873,8 +1085,14 @@
           <w:ilvl w:val="0"/>
           <w:numId w:val="2"/>
         </w:numPr>
-      </w:pPr>
-      <w:r>
+        <w:rPr>
+          <w:sz w:val="22"/>
+        </w:rPr>
+      </w:pPr>
+      <w:r>
+        <w:rPr>
+          <w:sz w:val="22"/>
+        </w:rPr>
         <w:t>To create a light source for the camera that will automatically switch on in dark environments.</w:t>
       </w:r>
     </w:p>
@@ -885,8 +1103,14 @@
           <w:ilvl w:val="0"/>
           <w:numId w:val="2"/>
         </w:numPr>
-      </w:pPr>
-      <w:r>
+        <w:rPr>
+          <w:sz w:val="22"/>
+        </w:rPr>
+      </w:pPr>
+      <w:r>
+        <w:rPr>
+          <w:sz w:val="22"/>
+        </w:rPr>
         <w:t>To create an email-based update system to notify the user of impending changes that need to be made or problems that need solving time permitting an SMS system could be implemented also.</w:t>
       </w:r>
     </w:p>
@@ -897,8 +1121,14 @@
           <w:ilvl w:val="0"/>
           <w:numId w:val="2"/>
         </w:numPr>
-      </w:pPr>
-      <w:r>
+        <w:rPr>
+          <w:sz w:val="22"/>
+        </w:rPr>
+      </w:pPr>
+      <w:r>
+        <w:rPr>
+          <w:sz w:val="22"/>
+        </w:rPr>
         <w:t xml:space="preserve">Time permitting a relay and a heating element could be added to be able to fully </w:t>
       </w:r>
     </w:p>
@@ -907,7 +1137,10 @@
       <w:pPr>
         <w:pStyle w:val="Heading2"/>
       </w:pPr>
-      <w:bookmarkStart w:id="5" w:name="_Toc536795331"/>
+      <w:bookmarkStart w:id="5" w:name="_Toc2346575"/>
+      <w:r>
+        <w:t xml:space="preserve">3.0 </w:t>
+      </w:r>
       <w:r>
         <w:t xml:space="preserve">Approach &amp; </w:t>
       </w:r>
@@ -928,6 +1161,7 @@
     <w:p/>
     <w:p>
       <w:r>
+        <w:lastRenderedPageBreak/>
         <w:t>The more recent approach has been based on research and learning making recent progress inherently slower. This new approach to building has left me with less time than initially anticipated however with early quick successes I have been ahead of schedule and this has left me with plenty of time to complete the ahead tasks. There have been some new tasks generated with the research these new tasks are replacing the current web server solution with a new customised solution written in node.js, a new solution for getting the data from the serial port to the web page written in JavaScript and the led lighting system will also be written in JavaScript and all of this will be controlled by the webserver which will run upon booting the Raspberry Pi.</w:t>
       </w:r>
     </w:p>
@@ -936,7 +1170,10 @@
       <w:pPr>
         <w:pStyle w:val="Heading2"/>
       </w:pPr>
-      <w:bookmarkStart w:id="6" w:name="_Toc536795332"/>
+      <w:bookmarkStart w:id="6" w:name="_Toc2346576"/>
+      <w:r>
+        <w:t xml:space="preserve">4.0 </w:t>
+      </w:r>
       <w:r>
         <w:t>Literature Survey/Theory</w:t>
       </w:r>
@@ -944,6 +1181,19 @@
     </w:p>
     <w:p/>
     <w:p>
+      <w:pPr>
+        <w:pStyle w:val="Heading3"/>
+      </w:pPr>
+      <w:bookmarkStart w:id="7" w:name="_Toc2346577"/>
+      <w:r>
+        <w:t>4.1</w:t>
+      </w:r>
+      <w:r>
+        <w:t xml:space="preserve"> Choosing hardware</w:t>
+      </w:r>
+      <w:bookmarkEnd w:id="7"/>
+    </w:p>
+    <w:p>
       <w:r>
         <w:t>The Project will be constructed using an embedded system and a single board computer. For my choice of programmable microcontroller for the base for my embedded I went for a prebuilt solution on a premade PCB as these are generally similar in price to the chips on their own, furthermore I found that this approach cut large chunks of time off the build process and allowed me to focus on building my project instead of reinventing things that were already cheap products.</w:t>
       </w:r>
@@ -980,11 +1230,35 @@
       </w:r>
       <w:proofErr w:type="spellEnd"/>
       <w:r>
-        <w:t xml:space="preserve"> and having large amounts of experience with multiple iterations of the Raspberry Pi my </w:t>
+        <w:t xml:space="preserve"> and having large amounts of experience with multiple iterations of the Raspberry Pi my experience leans me towards what I already know. While the Intel compute stick runs on windows and the two other boards run on Linux I made the choice to eliminate the Intel compute stick due to the lack of knowledge I had around using it and using it to build my project I also feel that its large price tag of over £100 makes this project go way out of sensible budget range. This left the </w:t>
+      </w:r>
+      <w:proofErr w:type="spellStart"/>
+      <w:r>
+        <w:t>BeagleBone</w:t>
+      </w:r>
+      <w:proofErr w:type="spellEnd"/>
+      <w:r>
+        <w:t xml:space="preserve"> black and the Raspberry Pi 3 between these two boards there isn’t a lot of difference however the price of the </w:t>
+      </w:r>
+      <w:proofErr w:type="spellStart"/>
+      <w:r>
+        <w:t>BeagleBone</w:t>
+      </w:r>
+      <w:proofErr w:type="spellEnd"/>
+      <w:r>
+        <w:t xml:space="preserve"> black for similar specifications isn’t something that is justifiable. The Raspberry Pi Foundation also </w:t>
       </w:r>
       <w:r>
         <w:lastRenderedPageBreak/>
-        <w:t xml:space="preserve">experience leans me towards what I already know. While the Intel compute stick runs on windows and the two other boards run on Linux I made the choice to eliminate the Intel compute stick due to the lack of knowledge I had around using it and using it to build my project I also feel that its large price tag of over £100 makes this project go way out of sensible budget range. This left the </w:t>
+        <w:t xml:space="preserve">offer a camera module (Raspberry Pi Foundation, 2016) that I will be using as it is a plug and play camera that I can use without additional setup along with this camera the Raspberry Pi also comes with its own bespoke operating system (Raspberry Pi Foundation, </w:t>
+      </w:r>
+      <w:proofErr w:type="spellStart"/>
+      <w:r>
+        <w:t>n.d</w:t>
+      </w:r>
+      <w:proofErr w:type="spellEnd"/>
+      <w:r>
+        <w:t xml:space="preserve">) that can be downloaded for free and is tailor made for the Raspberry Pi. All of these reasons and the prices of the two remaining boards, the Raspberry Pi sits at £32 (The Pi Hut, 2019) and the </w:t>
       </w:r>
       <w:proofErr w:type="spellStart"/>
       <w:r>
@@ -992,15 +1266,36 @@
       </w:r>
       <w:proofErr w:type="spellEnd"/>
       <w:r>
-        <w:t xml:space="preserve"> black and the Raspberry Pi 3 between these two boards there isn’t a lot of difference however the price of the </w:t>
-      </w:r>
-      <w:proofErr w:type="spellStart"/>
-      <w:r>
-        <w:t>BeagleBone</w:t>
-      </w:r>
-      <w:proofErr w:type="spellEnd"/>
-      <w:r>
-        <w:t xml:space="preserve"> black for similar specifications isn’t something that is justifiable. The Raspberry Pi Foundation also offer a camera module (Raspberry Pi Foundation, 2016) that I will be using as it is a plug and play camera that I can use without additional setup along with this camera the Raspberry Pi also comes with its own bespoke operating system (Raspberry Pi Foundation, </w:t>
+        <w:t xml:space="preserve"> Black sits at £68.99 (Premier Farnell Limited, 2018), meant that I chose the Raspberry Pi 3 as the board for my project.</w:t>
+      </w:r>
+    </w:p>
+    <w:p/>
+    <w:p>
+      <w:r>
+        <w:t>The temperature sensor that I will be using is the DS18B20 (</w:t>
+      </w:r>
+      <w:proofErr w:type="spellStart"/>
+      <w:r>
+        <w:t>EBay</w:t>
+      </w:r>
+      <w:proofErr w:type="spellEnd"/>
+      <w:r>
+        <w:t>, 1995) a one wire temperature sensor that often comes prebuilt in a waterproof housing with a long cable attached that can be directly soldered onto my microcontroller board even the prebuild waterproofed sensors are only a few pounds in cost and are accurate enough, to within half a degree Celsius, for this project. The sensor that I purchased only cost me £2.45 and was shipped for free.</w:t>
+      </w:r>
+    </w:p>
+    <w:p>
+      <w:pPr>
+        <w:pStyle w:val="Heading3"/>
+      </w:pPr>
+      <w:bookmarkStart w:id="8" w:name="_Toc2346578"/>
+      <w:r>
+        <w:t>4.2 Project Scope</w:t>
+      </w:r>
+      <w:bookmarkEnd w:id="8"/>
+    </w:p>
+    <w:p>
+      <w:r>
+        <w:t xml:space="preserve">I Won’t be discussing the “just add water kits” such as the beer buddy kit (Young, </w:t>
       </w:r>
       <w:proofErr w:type="spellStart"/>
       <w:r>
@@ -1008,50 +1303,6 @@
       </w:r>
       <w:proofErr w:type="spellEnd"/>
       <w:r>
-        <w:t xml:space="preserve">) that can be downloaded for free and is tailor made for the Raspberry Pi. </w:t>
-      </w:r>
-      <w:proofErr w:type="gramStart"/>
-      <w:r>
-        <w:t>All of</w:t>
-      </w:r>
-      <w:proofErr w:type="gramEnd"/>
-      <w:r>
-        <w:t xml:space="preserve"> these reasons and the prices of the two remaining boards, the Raspberry Pi sits at £32 (The Pi Hut, 2019) and the </w:t>
-      </w:r>
-      <w:proofErr w:type="spellStart"/>
-      <w:r>
-        <w:t>BeagleBone</w:t>
-      </w:r>
-      <w:proofErr w:type="spellEnd"/>
-      <w:r>
-        <w:t xml:space="preserve"> Black sits at £68.99 (Premier Farnell Limited, 2018), meant that I chose the Raspberry Pi 3 as the board for my project.</w:t>
-      </w:r>
-    </w:p>
-    <w:p/>
-    <w:p>
-      <w:r>
-        <w:t>The temperature sensor that I will be using is the DS18B20 (</w:t>
-      </w:r>
-      <w:proofErr w:type="spellStart"/>
-      <w:r>
-        <w:t>EBay</w:t>
-      </w:r>
-      <w:proofErr w:type="spellEnd"/>
-      <w:r>
-        <w:t>, 1995) a one wire temperature sensor that often comes prebuilt in a waterproof housing with a long cable attached that can be directly soldered onto my microcontroller board even the prebuild waterproofed sensors are only a few pounds in cost and are accurate enough, to within half a degree Celsius, for this project. The sensor that I purchased only cost me £2.45 and was shipped for free.</w:t>
-      </w:r>
-    </w:p>
-    <w:p/>
-    <w:p>
-      <w:r>
-        <w:t xml:space="preserve">I Won’t be discussing the “just add water kits” such as the beer buddy kit (Young, </w:t>
-      </w:r>
-      <w:proofErr w:type="spellStart"/>
-      <w:r>
-        <w:t>n.d</w:t>
-      </w:r>
-      <w:proofErr w:type="spellEnd"/>
-      <w:r>
         <w:t>) as these kits don’t conform to what my project is designed to do. However, while these kits do require some temperature regulation and my project could be used to monitor or regulate the temperature of these brews while they ferment, I won’t be discussing them as they are not the intended end target.</w:t>
       </w:r>
     </w:p>
@@ -1076,19 +1327,15 @@
       <w:r>
         <w:t xml:space="preserve"> I instead opted to use </w:t>
       </w:r>
-      <w:proofErr w:type="spellStart"/>
-      <w:r>
-        <w:t>Javascript</w:t>
-      </w:r>
-      <w:proofErr w:type="spellEnd"/>
+      <w:r>
+        <w:t>JavaScript</w:t>
+      </w:r>
       <w:r>
         <w:t xml:space="preserve"> this then extended into using </w:t>
       </w:r>
-      <w:proofErr w:type="spellStart"/>
-      <w:r>
-        <w:t>Javascript</w:t>
-      </w:r>
-      <w:proofErr w:type="spellEnd"/>
+      <w:r>
+        <w:t>JavaScript</w:t>
+      </w:r>
       <w:r>
         <w:t xml:space="preserve"> to create the webserver and manage the serial </w:t>
       </w:r>
@@ -1101,11 +1348,9 @@
       <w:r>
         <w:t xml:space="preserve"> Following these </w:t>
       </w:r>
-      <w:proofErr w:type="gramStart"/>
-      <w:r>
-        <w:t>findings</w:t>
-      </w:r>
-      <w:proofErr w:type="gramEnd"/>
+      <w:r>
+        <w:t>findings,</w:t>
+      </w:r>
       <w:r>
         <w:t xml:space="preserve"> I will use the technique called AJAX to create real time updating web page elements.</w:t>
       </w:r>
@@ -1115,11 +1360,14 @@
       <w:pPr>
         <w:pStyle w:val="Heading2"/>
       </w:pPr>
-      <w:bookmarkStart w:id="7" w:name="_Toc536795333"/>
+      <w:bookmarkStart w:id="9" w:name="_Toc2346579"/>
+      <w:r>
+        <w:t xml:space="preserve">5.0 </w:t>
+      </w:r>
       <w:r>
         <w:t>Progress Made</w:t>
       </w:r>
-      <w:bookmarkEnd w:id="7"/>
+      <w:bookmarkEnd w:id="9"/>
       <w:r>
         <w:t xml:space="preserve"> </w:t>
       </w:r>
@@ -1127,27 +1375,27 @@
     <w:p/>
     <w:p>
       <w:r>
-        <w:t xml:space="preserve">In order to start this project, I needed to connect everything to the Arduino pro mini’s pins this meant soldering a six-pin male header to the pins at the end of the board. After individually twisting the wires and applying a little solder to them the DS18B20 temperature sensor’s power, ground and data wires were soldered to the VCC ground and A3 analogue data pins on the Arduino pro mini. During this process a 4 kilo-Ohm resistor was omitted this initially caused bad results and was fixed by soldering two, two kilo-Ohm resistors in series </w:t>
+        <w:t xml:space="preserve">In order to start this project, I needed to connect everything to the Arduino pro mini’s pins this meant soldering a six-pin male header to the pins at the end of the board. After individually twisting the wires and applying a little solder to them the DS18B20 temperature sensor’s power, ground and data wires were soldered to the VCC ground and A3 analogue data pins on the Arduino pro mini. During this process a 4 kilo-Ohm resistor was omitted this initially caused bad results and was fixed by soldering two, two kilo-Ohm resistors in series across the VCC and data wires this was done instead of adding a four kilo-Ohm resistor due to there not being one to hand at the time. Having attempted to write the code for the Arduino several times and initially not realising that I needed to use two libraries the </w:t>
+      </w:r>
+      <w:proofErr w:type="spellStart"/>
+      <w:r>
+        <w:t>OneWire</w:t>
+      </w:r>
+      <w:proofErr w:type="spellEnd"/>
+      <w:r>
+        <w:t xml:space="preserve"> and </w:t>
+      </w:r>
+      <w:proofErr w:type="spellStart"/>
+      <w:r>
+        <w:t>DallasTemperature</w:t>
+      </w:r>
+      <w:proofErr w:type="spellEnd"/>
+      <w:r>
+        <w:t xml:space="preserve"> libraries. During early iterations of the design of the code I </w:t>
       </w:r>
       <w:r>
         <w:lastRenderedPageBreak/>
-        <w:t xml:space="preserve">across the VCC and data wires this was done instead of adding a four kilo-Ohm resistor due to there not being one to hand at the time. Having attempted to write the code for the Arduino several times and initially not realising that I needed to use two libraries the </w:t>
-      </w:r>
-      <w:proofErr w:type="spellStart"/>
-      <w:r>
-        <w:t>OneWire</w:t>
-      </w:r>
-      <w:proofErr w:type="spellEnd"/>
-      <w:r>
-        <w:t xml:space="preserve"> and </w:t>
-      </w:r>
-      <w:proofErr w:type="spellStart"/>
-      <w:r>
-        <w:t>DallasTemperature</w:t>
-      </w:r>
-      <w:proofErr w:type="spellEnd"/>
-      <w:r>
-        <w:t xml:space="preserve"> libraries. During early iterations of the design of the code I used the </w:t>
+        <w:t xml:space="preserve">used the </w:t>
       </w:r>
       <w:proofErr w:type="gramStart"/>
       <w:r>
@@ -1342,15 +1590,11 @@
     <w:p/>
     <w:p>
       <w:r>
-        <w:t xml:space="preserve">After installing </w:t>
-      </w:r>
-      <w:proofErr w:type="gramStart"/>
-      <w:r>
-        <w:t>both of these</w:t>
-      </w:r>
-      <w:proofErr w:type="gramEnd"/>
-      <w:r>
-        <w:t xml:space="preserve"> I performed some first time use tests by opening a browser and using the Raspberry Pi’s local IP address in the address bar, in my case 192.168.1.128, this brought up the Apache2 welcome page that I will be changing out later. With Apache2 working I turned my attention to Motion having set up Motion before I knew there were a couple of things I needed to do the first of which is to tell the Raspberry Pi that to use the camera module that I own so I opened the etc/modules file and added this the camera that I was using at the end of that file I then saved my changes and closed the file. I then changed to editing the config file for motion and then changed the daemon setting from off to on this allows motion to start on boot and run in the background. The next setting, I needed to change was the resolution of the camera that I was using from the default to 768 </w:t>
+        <w:t xml:space="preserve">After installing both of these I performed some first time use tests by opening a browser and using the Raspberry Pi’s local IP address in the address bar, in my case 192.168.1.128, this </w:t>
+      </w:r>
+      <w:r>
+        <w:lastRenderedPageBreak/>
+        <w:t xml:space="preserve">brought up the Apache2 welcome page that I will be changing out later. With Apache2 working I turned my attention to Motion having set up Motion before I knew there were a couple of things I needed to do the first of which is to tell the Raspberry Pi that to use the camera module that I own so I opened the etc/modules file and added this the camera that I was using at the end of that file I then saved my changes and closed the file. I then changed to editing the config file for motion and then changed the daemon setting from off to on this allows motion to start on boot and run in the background. The next setting, I needed to change was the resolution of the camera that I was using from the default to 768 </w:t>
       </w:r>
       <w:proofErr w:type="gramStart"/>
       <w:r>
@@ -1698,35 +1942,35 @@
       </w:r>
       <w:proofErr w:type="spellEnd"/>
       <w:r>
-        <w:t xml:space="preserve"> pin 10) to a breadboard for easy prototyping of circuitry initially and incorrectly I connected Tx and Rx directly to the respective pins on the Arduino however at closer inspection the Tx of the Arduino needed to be connected to the Rx of the raspberry pi and the Rx of the Arduino to the Tx of the raspberry pi. Following this I </w:t>
+        <w:t xml:space="preserve"> pin 10) to a breadboard for easy prototyping of circuitry initially and incorrectly I connected Tx and Rx directly to the respective pins on the Arduino however at closer inspection the Tx of the Arduino needed to be connected to the Rx of the raspberry pi and the Rx of the Arduino to the Tx of the raspberry pi. Following this I went into the </w:t>
+      </w:r>
+      <w:proofErr w:type="spellStart"/>
+      <w:r>
+        <w:t>raspi</w:t>
+      </w:r>
+      <w:proofErr w:type="spellEnd"/>
+      <w:r>
+        <w:t xml:space="preserve">-config menu with the command </w:t>
+      </w:r>
+      <w:proofErr w:type="spellStart"/>
+      <w:r>
+        <w:t>sudo</w:t>
+      </w:r>
+      <w:proofErr w:type="spellEnd"/>
+      <w:r>
+        <w:t xml:space="preserve"> </w:t>
+      </w:r>
+      <w:proofErr w:type="spellStart"/>
+      <w:r>
+        <w:t>raspi</w:t>
+      </w:r>
+      <w:proofErr w:type="spellEnd"/>
+      <w:r>
+        <w:t xml:space="preserve">-config and went to option 5 interfacing options then to option P6 serial and disabled console over serial option but kept the hardware enabled. After setting up the required hardware options I wrote some code that </w:t>
       </w:r>
       <w:r>
         <w:lastRenderedPageBreak/>
-        <w:t xml:space="preserve">went into the </w:t>
-      </w:r>
-      <w:proofErr w:type="spellStart"/>
-      <w:r>
-        <w:t>raspi</w:t>
-      </w:r>
-      <w:proofErr w:type="spellEnd"/>
-      <w:r>
-        <w:t xml:space="preserve">-config menu with the command </w:t>
-      </w:r>
-      <w:proofErr w:type="spellStart"/>
-      <w:r>
-        <w:t>sudo</w:t>
-      </w:r>
-      <w:proofErr w:type="spellEnd"/>
-      <w:r>
-        <w:t xml:space="preserve"> </w:t>
-      </w:r>
-      <w:proofErr w:type="spellStart"/>
-      <w:r>
-        <w:t>raspi</w:t>
-      </w:r>
-      <w:proofErr w:type="spellEnd"/>
-      <w:r>
-        <w:t>-config and went to option 5 interfacing options then to option P6 serial and disabled console over serial option but kept the hardware enabled. After setting up the required hardware options I wrote some code that I adapted from (</w:t>
+        <w:t>I adapted from (</w:t>
       </w:r>
       <w:proofErr w:type="spellStart"/>
       <w:r>
@@ -1750,15 +1994,7 @@
       </w:r>
       <w:proofErr w:type="spellEnd"/>
       <w:r>
-        <w:t xml:space="preserve"> article the code for getting my temperature readings from the Arduino into the Raspberry Pi now worked. After doing some research into JavaScript, to become more informed upon how to make webpages more interactive, I found that having written the serial communications code in Python I made my project overly </w:t>
-      </w:r>
-      <w:proofErr w:type="gramStart"/>
-      <w:r>
-        <w:t>complex</w:t>
-      </w:r>
-      <w:proofErr w:type="gramEnd"/>
-      <w:r>
-        <w:t xml:space="preserve"> so I set about researching a better and more streamlined solution and came back with writing the whole thing in JavaScript and running it on the webserver. In order to make a start on this changeover I needed to install node.js (), which is a JavaScript webserver package, having done some work on other areas of my project over the recent days I ran the update commands again and then ran the command to install node.js and ran a verification command to make sure that it was installed correctly. The next two bullet points are the commands I used to install and verify node.js.</w:t>
+        <w:t xml:space="preserve"> article the code for getting my temperature readings from the Arduino into the Raspberry Pi now worked. After doing some research into JavaScript, to become more informed upon how to make webpages more interactive, I found that having written the serial communications code in Python I made my project overly complex so I set about researching a better and more streamlined solution and came back with writing the whole thing in JavaScript and running it on the webserver. In order to make a start on this changeover I needed to install node.js (), which is a JavaScript webserver package, having done some work on other areas of my project over the recent days I ran the update commands again and then ran the command to install node.js and ran a verification command to make sure that it was installed correctly. The next two bullet points are the commands I used to install and verify node.js.</w:t>
       </w:r>
     </w:p>
     <w:p>
@@ -2080,11 +2316,14 @@
       <w:pPr>
         <w:pStyle w:val="Heading2"/>
       </w:pPr>
-      <w:bookmarkStart w:id="8" w:name="_Toc536795334"/>
+      <w:bookmarkStart w:id="10" w:name="_Toc2346580"/>
+      <w:r>
+        <w:t xml:space="preserve">6.0 </w:t>
+      </w:r>
       <w:r>
         <w:t>References</w:t>
       </w:r>
-      <w:bookmarkEnd w:id="8"/>
+      <w:bookmarkEnd w:id="10"/>
     </w:p>
     <w:p/>
     <w:p>
@@ -3046,11 +3285,14 @@
       <w:pPr>
         <w:pStyle w:val="Heading2"/>
       </w:pPr>
-      <w:bookmarkStart w:id="9" w:name="_Toc536795335"/>
+      <w:bookmarkStart w:id="11" w:name="_Toc2346581"/>
+      <w:r>
+        <w:t xml:space="preserve">7.0 </w:t>
+      </w:r>
       <w:r>
         <w:t>Appendix</w:t>
       </w:r>
-      <w:bookmarkEnd w:id="9"/>
+      <w:bookmarkEnd w:id="11"/>
     </w:p>
     <w:p>
       <w:r>
@@ -7353,7 +7595,7 @@
     <w:uiPriority w:val="9"/>
     <w:unhideWhenUsed/>
     <w:qFormat/>
-    <w:rsid w:val="00BF3C9D"/>
+    <w:rsid w:val="00E81CC4"/>
     <w:pPr>
       <w:keepNext/>
       <w:keepLines/>
@@ -7362,13 +7604,59 @@
     </w:pPr>
     <w:rPr>
       <w:rFonts w:eastAsiaTheme="majorEastAsia" w:cstheme="majorBidi"/>
-      <w:sz w:val="26"/>
-      <w:szCs w:val="26"/>
+      <w:sz w:val="28"/>
+      <w:szCs w:val="28"/>
+      <w:u w:val="single"/>
+    </w:rPr>
+  </w:style>
+  <w:style w:type="paragraph" w:styleId="Heading3">
+    <w:name w:val="heading 3"/>
+    <w:basedOn w:val="Normal"/>
+    <w:next w:val="Normal"/>
+    <w:link w:val="Heading3Char"/>
+    <w:uiPriority w:val="9"/>
+    <w:unhideWhenUsed/>
+    <w:qFormat/>
+    <w:rsid w:val="00960BCC"/>
+    <w:pPr>
+      <w:keepNext/>
+      <w:keepLines/>
+      <w:spacing w:after="240"/>
+      <w:outlineLvl w:val="2"/>
+    </w:pPr>
+    <w:rPr>
+      <w:rFonts w:eastAsiaTheme="majorEastAsia"/>
+      <w:sz w:val="24"/>
+      <w:szCs w:val="24"/>
+      <w:u w:val="single"/>
+    </w:rPr>
+  </w:style>
+  <w:style w:type="paragraph" w:styleId="Heading4">
+    <w:name w:val="heading 4"/>
+    <w:basedOn w:val="Normal"/>
+    <w:next w:val="Normal"/>
+    <w:link w:val="Heading4Char"/>
+    <w:uiPriority w:val="9"/>
+    <w:unhideWhenUsed/>
+    <w:qFormat/>
+    <w:rsid w:val="00960BCC"/>
+    <w:pPr>
+      <w:keepNext/>
+      <w:keepLines/>
+      <w:spacing w:before="40" w:after="0"/>
+      <w:outlineLvl w:val="3"/>
+    </w:pPr>
+    <w:rPr>
+      <w:rFonts w:asciiTheme="majorHAnsi" w:eastAsiaTheme="majorEastAsia" w:hAnsiTheme="majorHAnsi" w:cstheme="majorBidi"/>
+      <w:i/>
+      <w:iCs/>
+      <w:color w:val="2F5496" w:themeColor="accent1" w:themeShade="BF"/>
     </w:rPr>
   </w:style>
   <w:style w:type="character" w:default="1" w:styleId="DefaultParagraphFont">
     <w:name w:val="Default Paragraph Font"/>
     <w:uiPriority w:val="1"/>
+    <w:semiHidden/>
     <w:unhideWhenUsed/>
   </w:style>
   <w:style w:type="table" w:default="1" w:styleId="TableNormal">
@@ -7540,11 +7828,12 @@
     <w:basedOn w:val="DefaultParagraphFont"/>
     <w:link w:val="Heading2"/>
     <w:uiPriority w:val="9"/>
-    <w:rsid w:val="00BF3C9D"/>
+    <w:rsid w:val="00E81CC4"/>
     <w:rPr>
       <w:rFonts w:ascii="Arial" w:eastAsiaTheme="majorEastAsia" w:hAnsi="Arial" w:cstheme="majorBidi"/>
-      <w:sz w:val="26"/>
-      <w:szCs w:val="26"/>
+      <w:sz w:val="28"/>
+      <w:szCs w:val="28"/>
+      <w:u w:val="single"/>
     </w:rPr>
   </w:style>
   <w:style w:type="character" w:styleId="UnresolvedMention">
@@ -7557,6 +7846,32 @@
     <w:rPr>
       <w:color w:val="605E5C"/>
       <w:shd w:val="clear" w:color="auto" w:fill="E1DFDD"/>
+    </w:rPr>
+  </w:style>
+  <w:style w:type="character" w:customStyle="1" w:styleId="Heading3Char">
+    <w:name w:val="Heading 3 Char"/>
+    <w:basedOn w:val="DefaultParagraphFont"/>
+    <w:link w:val="Heading3"/>
+    <w:uiPriority w:val="9"/>
+    <w:rsid w:val="00960BCC"/>
+    <w:rPr>
+      <w:rFonts w:ascii="Arial" w:eastAsiaTheme="majorEastAsia" w:hAnsi="Arial" w:cs="Arial"/>
+      <w:sz w:val="24"/>
+      <w:szCs w:val="24"/>
+      <w:u w:val="single"/>
+    </w:rPr>
+  </w:style>
+  <w:style w:type="character" w:customStyle="1" w:styleId="Heading4Char">
+    <w:name w:val="Heading 4 Char"/>
+    <w:basedOn w:val="DefaultParagraphFont"/>
+    <w:link w:val="Heading4"/>
+    <w:uiPriority w:val="9"/>
+    <w:rsid w:val="00960BCC"/>
+    <w:rPr>
+      <w:rFonts w:asciiTheme="majorHAnsi" w:eastAsiaTheme="majorEastAsia" w:hAnsiTheme="majorHAnsi" w:cstheme="majorBidi"/>
+      <w:i/>
+      <w:iCs/>
+      <w:color w:val="2F5496" w:themeColor="accent1" w:themeShade="BF"/>
     </w:rPr>
   </w:style>
 </w:styles>
@@ -7862,7 +8177,7 @@
 </file>
 
 <file path=customXml/itemProps1.xml><?xml version="1.0" encoding="utf-8"?>
-<ds:datastoreItem xmlns:ds="http://schemas.openxmlformats.org/officeDocument/2006/customXml" ds:itemID="{8E583BFB-C5C9-4A7E-B841-2AD098A56FB9}">
+<ds:datastoreItem xmlns:ds="http://schemas.openxmlformats.org/officeDocument/2006/customXml" ds:itemID="{C879EF86-C1C4-4984-A4FA-B2EFD83FC6DA}">
   <ds:schemaRefs>
     <ds:schemaRef ds:uri="http://schemas.openxmlformats.org/officeDocument/2006/bibliography"/>
   </ds:schemaRefs>

</xml_diff>